<commit_message>
Updated dir structure of pytorch
</commit_message>
<xml_diff>
--- a/pytorch/Transformer Model/Self  Attention.docx
+++ b/pytorch/Transformer Model/Self  Attention.docx
@@ -11,7 +11,6 @@
           <w:szCs w:val="40"/>
         </w:rPr>
       </w:pPr>
-      <w:proofErr w:type="spellStart"/>
       <w:r>
         <w:rPr>
           <w:b/>
@@ -21,7 +20,6 @@
         </w:rPr>
         <w:t>Self  Attention</w:t>
       </w:r>
-      <w:proofErr w:type="spellEnd"/>
     </w:p>
     <w:p/>
     <w:p>
@@ -121,7 +119,7 @@
     <w:p/>
     <w:p>
       <w:r>
-        <w:t>Q.K^T.V</w:t>
+        <w:t>Q.K^T</w:t>
       </w:r>
     </w:p>
     <w:p>
@@ -131,7 +129,28 @@
     </w:p>
     <w:p>
       <w:r>
-        <w:t>(6*6)*(6*512)=&gt;(6*512)</w:t>
+        <w:t>We scale down the value to math.sqrt(512) because it improves the performance.</w:t>
+      </w:r>
+    </w:p>
+    <w:p>
+      <w:r>
+        <w:t>Finally we take the SoftMax of each row in the resultant matrix .</w:t>
+      </w:r>
+    </w:p>
+    <w:p/>
+    <w:p>
+      <w:r>
+        <w:t>The matrix represents how much each word is similar to the other word explained by the value of the prob. We then multiply this matrix with Value matrix. (6*512)</w:t>
+      </w:r>
+    </w:p>
+    <w:p>
+      <w:r>
+        <w:t>Res-&gt; (6*6) * (6*512) =&gt; (6*512)</w:t>
+      </w:r>
+    </w:p>
+    <w:p>
+      <w:r>
+        <w:t>The percentage that comes out of softmax tells us how much influence each word have on the final encoding for any given word.</w:t>
       </w:r>
     </w:p>
     <w:p/>

</xml_diff>

<commit_message>
Added masked and multihead attention implementation
</commit_message>
<xml_diff>
--- a/pytorch/Transformer Model/Self  Attention.docx
+++ b/pytorch/Transformer Model/Self  Attention.docx
@@ -11,6 +11,8 @@
           <w:szCs w:val="40"/>
         </w:rPr>
       </w:pPr>
+      <w:proofErr w:type="spellStart"/>
+      <w:proofErr w:type="gramStart"/>
       <w:r>
         <w:rPr>
           <w:b/>
@@ -20,10 +22,15 @@
         </w:rPr>
         <w:t>Self  Attention</w:t>
       </w:r>
+      <w:proofErr w:type="spellEnd"/>
+      <w:proofErr w:type="gramEnd"/>
     </w:p>
     <w:p/>
     <w:p>
       <w:r>
+        <w:rPr>
+          <w:noProof/>
+        </w:rPr>
         <w:drawing>
           <wp:inline distT="0" distB="0" distL="0" distR="0" wp14:anchorId="6C1EBCE4" wp14:editId="742263E9">
             <wp:extent cx="5731510" cy="1565275"/>
@@ -104,38 +111,71 @@
         <w:t xml:space="preserve">6 * 512. </w:t>
       </w:r>
       <w:r>
-        <w:t>We then create 3 copies</w:t>
-      </w:r>
-      <w:r>
-        <w:t xml:space="preserve"> of the resultant embedding and this forms Querry, Key and Value matrix. Each of these matrices have separate weights of d</w:t>
+        <w:t>We then create 3 copies of the resultant embedding and this forms Querry, Key and Value matrix. Each of these matrices have separate weights of d</w:t>
       </w:r>
       <w:r>
         <w:t>imension of weights would be 512 * 512. Multiplying them would result in 6* 512 dimension.</w:t>
       </w:r>
       <w:r>
-        <w:t xml:space="preserve"> The weight matrix is trainable and is initialized with glorot uniform. </w:t>
+        <w:t xml:space="preserve"> The weight matrix is trainable and is initialized with </w:t>
+      </w:r>
+      <w:proofErr w:type="spellStart"/>
+      <w:r>
+        <w:t>glorot</w:t>
+      </w:r>
+      <w:proofErr w:type="spellEnd"/>
+      <w:r>
+        <w:t xml:space="preserve"> uniform. </w:t>
       </w:r>
     </w:p>
     <w:p/>
     <w:p>
-      <w:r>
-        <w:t>Q.K^T</w:t>
-      </w:r>
-    </w:p>
-    <w:p>
-      <w:r>
-        <w:t xml:space="preserve">(6*512) *(512*6)=&gt; (6*6) </w:t>
-      </w:r>
-    </w:p>
-    <w:p>
-      <w:r>
-        <w:t>We scale down the value to math.sqrt(512) because it improves the performance.</w:t>
-      </w:r>
-    </w:p>
-    <w:p>
-      <w:r>
-        <w:t>Finally we take the SoftMax of each row in the resultant matrix .</w:t>
-      </w:r>
+      <w:proofErr w:type="gramStart"/>
+      <w:r>
+        <w:t>Q.K</w:t>
+      </w:r>
+      <w:proofErr w:type="gramEnd"/>
+      <w:r>
+        <w:t>^T</w:t>
+      </w:r>
+    </w:p>
+    <w:p>
+      <w:r>
+        <w:t>(6*512) *(512*</w:t>
+      </w:r>
+      <w:proofErr w:type="gramStart"/>
+      <w:r>
+        <w:t>6)=</w:t>
+      </w:r>
+      <w:proofErr w:type="gramEnd"/>
+      <w:r>
+        <w:t xml:space="preserve">&gt; (6*6) </w:t>
+      </w:r>
+    </w:p>
+    <w:p>
+      <w:r>
+        <w:t xml:space="preserve">We scale down the value to </w:t>
+      </w:r>
+      <w:proofErr w:type="spellStart"/>
+      <w:proofErr w:type="gramStart"/>
+      <w:r>
+        <w:t>math.sqrt</w:t>
+      </w:r>
+      <w:proofErr w:type="spellEnd"/>
+      <w:proofErr w:type="gramEnd"/>
+      <w:r>
+        <w:t>(512) because it improves the performance.</w:t>
+      </w:r>
+    </w:p>
+    <w:p>
+      <w:r>
+        <w:t xml:space="preserve">Finally we take the SoftMax of each row in the resultant </w:t>
+      </w:r>
+      <w:proofErr w:type="gramStart"/>
+      <w:r>
+        <w:t>matrix .</w:t>
+      </w:r>
+      <w:proofErr w:type="gramEnd"/>
     </w:p>
     <w:p/>
     <w:p>
@@ -150,10 +190,221 @@
     </w:p>
     <w:p>
       <w:r>
-        <w:t>The percentage that comes out of softmax tells us how much influence each word have on the final encoding for any given word.</w:t>
+        <w:t xml:space="preserve">The percentage that comes out of </w:t>
+      </w:r>
+      <w:proofErr w:type="spellStart"/>
+      <w:r>
+        <w:t>softmax</w:t>
+      </w:r>
+      <w:proofErr w:type="spellEnd"/>
+      <w:r>
+        <w:t xml:space="preserve"> tells us how much influence each word </w:t>
+      </w:r>
+      <w:proofErr w:type="gramStart"/>
+      <w:r>
+        <w:t>have</w:t>
+      </w:r>
+      <w:proofErr w:type="gramEnd"/>
+      <w:r>
+        <w:t xml:space="preserve"> on the final encoding for any given word.</w:t>
+      </w:r>
+    </w:p>
+    <w:p>
+      <w:pPr>
+        <w:rPr>
+          <w:b/>
+          <w:bCs/>
+          <w:sz w:val="40"/>
+          <w:szCs w:val="40"/>
+        </w:rPr>
+      </w:pPr>
+      <w:r>
+        <w:rPr>
+          <w:b/>
+          <w:bCs/>
+          <w:sz w:val="40"/>
+          <w:szCs w:val="40"/>
+        </w:rPr>
+        <w:lastRenderedPageBreak/>
+        <w:t>Masked Self Attention</w:t>
+      </w:r>
+    </w:p>
+    <w:p>
+      <w:pPr>
+        <w:rPr>
+          <w:b/>
+          <w:bCs/>
+          <w:sz w:val="40"/>
+          <w:szCs w:val="40"/>
+        </w:rPr>
+      </w:pPr>
+    </w:p>
+    <w:p>
+      <w:pPr>
+        <w:rPr>
+          <w:b/>
+          <w:bCs/>
+        </w:rPr>
+      </w:pPr>
+      <w:r>
+        <w:rPr>
+          <w:b/>
+          <w:bCs/>
+        </w:rPr>
+        <w:drawing>
+          <wp:inline distT="0" distB="0" distL="0" distR="0" wp14:anchorId="1F99650B" wp14:editId="440001AE">
+            <wp:extent cx="5731510" cy="920750"/>
+            <wp:effectExtent l="0" t="0" r="2540" b="0"/>
+            <wp:docPr id="874053535" name="Picture 1"/>
+            <wp:cNvGraphicFramePr>
+              <a:graphicFrameLocks xmlns:a="http://schemas.openxmlformats.org/drawingml/2006/main" noChangeAspect="1"/>
+            </wp:cNvGraphicFramePr>
+            <a:graphic xmlns:a="http://schemas.openxmlformats.org/drawingml/2006/main">
+              <a:graphicData uri="http://schemas.openxmlformats.org/drawingml/2006/picture">
+                <pic:pic xmlns:pic="http://schemas.openxmlformats.org/drawingml/2006/picture">
+                  <pic:nvPicPr>
+                    <pic:cNvPr id="874053535" name=""/>
+                    <pic:cNvPicPr/>
+                  </pic:nvPicPr>
+                  <pic:blipFill>
+                    <a:blip r:embed="rId5"/>
+                    <a:stretch>
+                      <a:fillRect/>
+                    </a:stretch>
+                  </pic:blipFill>
+                  <pic:spPr>
+                    <a:xfrm>
+                      <a:off x="0" y="0"/>
+                      <a:ext cx="5731510" cy="920750"/>
+                    </a:xfrm>
+                    <a:prstGeom prst="rect">
+                      <a:avLst/>
+                    </a:prstGeom>
+                  </pic:spPr>
+                </pic:pic>
+              </a:graphicData>
+            </a:graphic>
+          </wp:inline>
+        </w:drawing>
+      </w:r>
+    </w:p>
+    <w:p>
+      <w:r>
+        <w:t xml:space="preserve">Masked Attention is usually used with decoder only models where the next </w:t>
+      </w:r>
+      <w:proofErr w:type="spellStart"/>
+      <w:r>
+        <w:t>i</w:t>
+      </w:r>
+      <w:proofErr w:type="spellEnd"/>
+      <w:r>
+        <w:t>/p sequence after the words is hidden from the model and the model has to predict the next word. These are helpful in generating words</w:t>
+      </w:r>
+      <w:r>
+        <w:t>.</w:t>
+      </w:r>
+    </w:p>
+    <w:p>
+      <w:r>
+        <w:drawing>
+          <wp:inline distT="0" distB="0" distL="0" distR="0" wp14:anchorId="31AB0A54" wp14:editId="193D10A0">
+            <wp:extent cx="5731510" cy="2996565"/>
+            <wp:effectExtent l="0" t="0" r="2540" b="0"/>
+            <wp:docPr id="1292754542" name="Picture 1"/>
+            <wp:cNvGraphicFramePr>
+              <a:graphicFrameLocks xmlns:a="http://schemas.openxmlformats.org/drawingml/2006/main" noChangeAspect="1"/>
+            </wp:cNvGraphicFramePr>
+            <a:graphic xmlns:a="http://schemas.openxmlformats.org/drawingml/2006/main">
+              <a:graphicData uri="http://schemas.openxmlformats.org/drawingml/2006/picture">
+                <pic:pic xmlns:pic="http://schemas.openxmlformats.org/drawingml/2006/picture">
+                  <pic:nvPicPr>
+                    <pic:cNvPr id="1292754542" name=""/>
+                    <pic:cNvPicPr/>
+                  </pic:nvPicPr>
+                  <pic:blipFill>
+                    <a:blip r:embed="rId6"/>
+                    <a:stretch>
+                      <a:fillRect/>
+                    </a:stretch>
+                  </pic:blipFill>
+                  <pic:spPr>
+                    <a:xfrm>
+                      <a:off x="0" y="0"/>
+                      <a:ext cx="5731510" cy="2996565"/>
+                    </a:xfrm>
+                    <a:prstGeom prst="rect">
+                      <a:avLst/>
+                    </a:prstGeom>
+                  </pic:spPr>
+                </pic:pic>
+              </a:graphicData>
+            </a:graphic>
+          </wp:inline>
+        </w:drawing>
       </w:r>
     </w:p>
     <w:p/>
+    <w:p>
+      <w:r>
+        <w:t xml:space="preserve">Note: </w:t>
+      </w:r>
+      <w:r>
+        <w:t>e**(-</w:t>
+      </w:r>
+      <w:proofErr w:type="gramStart"/>
+      <w:r>
+        <w:t>inf)=</w:t>
+      </w:r>
+      <w:proofErr w:type="gramEnd"/>
+      <w:r>
+        <w:t>0</w:t>
+      </w:r>
+    </w:p>
+    <w:p/>
+    <w:p>
+      <w:r>
+        <w:t>Creating mask</w:t>
+      </w:r>
+    </w:p>
+    <w:p>
+      <w:r>
+        <w:drawing>
+          <wp:inline distT="0" distB="0" distL="0" distR="0" wp14:anchorId="1FEC3A2B" wp14:editId="3049E273">
+            <wp:extent cx="4191610" cy="1805559"/>
+            <wp:effectExtent l="0" t="0" r="0" b="4445"/>
+            <wp:docPr id="1259565790" name="Picture 1"/>
+            <wp:cNvGraphicFramePr>
+              <a:graphicFrameLocks xmlns:a="http://schemas.openxmlformats.org/drawingml/2006/main" noChangeAspect="1"/>
+            </wp:cNvGraphicFramePr>
+            <a:graphic xmlns:a="http://schemas.openxmlformats.org/drawingml/2006/main">
+              <a:graphicData uri="http://schemas.openxmlformats.org/drawingml/2006/picture">
+                <pic:pic xmlns:pic="http://schemas.openxmlformats.org/drawingml/2006/picture">
+                  <pic:nvPicPr>
+                    <pic:cNvPr id="1259565790" name=""/>
+                    <pic:cNvPicPr/>
+                  </pic:nvPicPr>
+                  <pic:blipFill>
+                    <a:blip r:embed="rId7"/>
+                    <a:stretch>
+                      <a:fillRect/>
+                    </a:stretch>
+                  </pic:blipFill>
+                  <pic:spPr>
+                    <a:xfrm>
+                      <a:off x="0" y="0"/>
+                      <a:ext cx="4200533" cy="1809403"/>
+                    </a:xfrm>
+                    <a:prstGeom prst="rect">
+                      <a:avLst/>
+                    </a:prstGeom>
+                  </pic:spPr>
+                </pic:pic>
+              </a:graphicData>
+            </a:graphic>
+          </wp:inline>
+        </w:drawing>
+      </w:r>
+    </w:p>
     <w:p/>
     <w:p/>
     <w:sectPr>

</xml_diff>